<commit_message>
New translations email 3 [template] partner email – list of travel documents.docx (Thai)
</commit_message>
<xml_diff>
--- a/public/email/crowdin/translations/th/Email 3 [TEMPLATE] Partner email – list of travel documents.docx
+++ b/public/email/crowdin/translations/th/Email 3 [TEMPLATE] Partner email – list of travel documents.docx
@@ -16,14 +16,14 @@
             <w:color w:val="1155cc"/>
             <w:u w:val="single"/>
           </w:rPr>
-          <w:t>English</w:t>
+          <w:t>ภาษาอังกฤษ</w:t>
         </w:r>
       </w:hyperlink>
       <w:r>
         <w:rPr>
           <w:color w:val="ff0000"/>
         </w:rPr>
-        <w:t xml:space="preserve"> / Portuguese / French / Thai / Vietnamese / Spanish</w:t>
+        <w:t xml:space="preserve"> / ภาษาโปรตุเกส / ภาษาฝรั่งเศส /ภาษาไทย / ภาษาเวียดนาม / ภาษาสเปน</w:t>
       </w:r>
     </w:p>
     <w:p>
@@ -45,7 +45,7 @@
         <w:pStyle w:val="P68B1DB1-Normal2"/>
       </w:pPr>
       <w:r>
-        <w:t>English</w:t>
+        <w:t>ภาษาอังกฤษ</w:t>
       </w:r>
     </w:p>
     <w:p/>
@@ -93,7 +93,7 @@
               <w:rPr>
                 <w:b w:val="1"/>
               </w:rPr>
-              <w:t>Brief</w:t>
+              <w:t>บทย่อ</w:t>
             </w:r>
             <w:r>
               <w:t>:</w:t>
@@ -105,7 +105,7 @@
               <w:spacing w:line="240" w:lineRule="auto"/>
             </w:pPr>
             <w:r>
-              <w:t xml:space="preserve">An email sent to partners in the target country who have RSVPed yes. We want them to submit their documents. It will be sent via customer.io</w:t>
+              <w:t xml:space="preserve">An email sent to partners in the target country who have RSVPed yes. We want them to submit their documents. โดยมันจะถูกส่งผ่านทาง customer.io</w:t>
             </w:r>
           </w:p>
           <w:p>
@@ -123,7 +123,7 @@
               <w:rPr>
                 <w:b w:val="1"/>
               </w:rPr>
-              <w:t xml:space="preserve">Target audience</w:t>
+              <w:t>กลุ่มเป้าหมาย</w:t>
             </w:r>
             <w:r>
               <w:t>:</w:t>
@@ -181,7 +181,7 @@
       <w:bookmarkStart w:colFirst="0" w:colLast="0" w:name="_c94s0cgytlje" w:id="1"/>
       <w:bookmarkEnd w:id="1"/>
       <w:r>
-        <w:t xml:space="preserve">Thank you for registering for </w:t>
+        <w:t xml:space="preserve">ขอบคุณที่ลงทะเบียนสำหรับงาน </w:t>
       </w:r>
       <w:r>
         <w:rPr>
@@ -193,7 +193,7 @@
     <w:p/>
     <w:p>
       <w:r>
-        <w:t xml:space="preserve">Hi </w:t>
+        <w:t xml:space="preserve">สวัสดี </w:t>
       </w:r>
       <w:r>
         <w:rPr>
@@ -201,16 +201,13 @@
         </w:rPr>
         <w:t xml:space="preserve">[PARTNER NAME]</w:t>
       </w:r>
-      <w:r>
-        <w:t>,</w:t>
-      </w:r>
     </w:p>
     <w:p>
       <w:pPr>
         <w:spacing w:before="200" w:lineRule="auto"/>
       </w:pPr>
       <w:r>
-        <w:t xml:space="preserve">We are excited for you to join us at </w:t>
+        <w:t xml:space="preserve">เรารู้สึกตื่นเต้นที่คุณจะมาร่วมกิจกรรมกับเราที่งาน </w:t>
       </w:r>
       <w:r>
         <w:rPr>
@@ -225,7 +222,7 @@
     <w:p/>
     <w:p>
       <w:r>
-        <w:t xml:space="preserve">To confirm your registration, we would require you and one guest of your choice to provide us with:</w:t>
+        <w:t xml:space="preserve">เพื่อยืนยันการลงทะเบียนของคุณ เราจะขอให้คุณและแขกผู้ติดตามหนึ่งคนที่คุณเลือกมานั้นช่วยส่งสิ่งต่อไปนี้ให้เรา:</w:t>
       </w:r>
     </w:p>
     <w:p>
@@ -274,7 +271,7 @@
         </w:rPr>
       </w:pPr>
       <w:r>
-        <w:t xml:space="preserve">A scanned copy of your international passports</w:t>
+        <w:t>สำเนาสแกนหนังสือเดินทางระหว่างประเทศของคุณ</w:t>
       </w:r>
     </w:p>
     <w:p>
@@ -290,7 +287,7 @@
         </w:rPr>
       </w:pPr>
       <w:r>
-        <w:t xml:space="preserve">Covid-19 vaccination certificates</w:t>
+        <w:t xml:space="preserve">ใบรับรองการฉีดวัคซีน Covid-19</w:t>
       </w:r>
       <w:commentRangeEnd w:id="0"/>
       <w:r>
@@ -351,7 +348,7 @@
               <w:pStyle w:val="P68B1DB1-Normal3"/>
             </w:pPr>
             <w:r>
-              <w:t xml:space="preserve">Send my details</w:t>
+              <w:t>ส่งรายละเอียดของฉัน</w:t>
             </w:r>
           </w:p>
         </w:tc>
@@ -372,7 +369,7 @@
         <w:ind w:left="0" w:firstLine="0"/>
       </w:pPr>
       <w:r>
-        <w:t xml:space="preserve">Your country manager will be in touch to confirm your booking or request any other relevant details. </w:t>
+        <w:t xml:space="preserve">ผู้จัดการประจำประเทศของคุณจะติดต่อกับคุณเพื่อยืนยันการจองที่นั่งของคุณหรือเพื่อขอรายละเอียดอื่นๆ ที่เกี่ยวข้อง </w:t>
       </w:r>
     </w:p>
     <w:p>
@@ -380,7 +377,7 @@
         <w:spacing w:before="200" w:lineRule="auto"/>
       </w:pPr>
       <w:r>
-        <w:t xml:space="preserve">Our event package offers you and your guest: </w:t>
+        <w:t xml:space="preserve">แพ็คเกจงานกิจกรรมของเราจะนำเสนอให้คุณและแขกผู้ติดตามของคุณดังนี้: </w:t>
       </w:r>
     </w:p>
     <w:p>
@@ -394,7 +391,7 @@
       </w:pPr>
       <w:commentRangeStart w:id="3"/>
       <w:r>
-        <w:t xml:space="preserve">Flight tickets </w:t>
+        <w:t xml:space="preserve">ตั๋วเครื่องบิน </w:t>
       </w:r>
     </w:p>
     <w:p>
@@ -407,7 +404,7 @@
         <w:ind w:left="720" w:hanging="360"/>
       </w:pPr>
       <w:r>
-        <w:t xml:space="preserve">Travel insurance </w:t>
+        <w:t xml:space="preserve">ประกันการเดินทาง </w:t>
       </w:r>
     </w:p>
     <w:p>
@@ -420,7 +417,7 @@
         <w:ind w:left="720" w:hanging="360"/>
       </w:pPr>
       <w:r>
-        <w:t xml:space="preserve">Airport – Hotel – Airport transfer </w:t>
+        <w:t xml:space="preserve">บริการรับ-ส่ง ระหว่าง สนามบิน – โรงแรม – สนามบิน </w:t>
       </w:r>
     </w:p>
     <w:p>
@@ -437,7 +434,7 @@
         <w:pStyle w:val="P68B1DB1-Normal4"/>
       </w:pPr>
       <w:r>
-        <w:t xml:space="preserve">One hotel room for you and your guest / Two hotel rooms for you and your guest</w:t>
+        <w:t xml:space="preserve">ห้องพักโรงแรมหนึ่งห้องสำหรับคุณและแขกของคุณ / ห้องพักโรงแรมสองห้องสำหรับคุณและแขกของคุณ</w:t>
       </w:r>
     </w:p>
     <w:p>
@@ -453,10 +450,10 @@
         <w:rPr>
           <w:b w:val="1"/>
         </w:rPr>
-        <w:t>Check-in</w:t>
-      </w:r>
-      <w:r>
-        <w:t xml:space="preserve"> on </w:t>
+        <w:t>เช็คอิน</w:t>
+      </w:r>
+      <w:r>
+        <w:t xml:space="preserve"> ในวันที่ </w:t>
       </w:r>
       <w:r>
         <w:rPr>
@@ -478,10 +475,10 @@
         <w:rPr>
           <w:b w:val="1"/>
         </w:rPr>
-        <w:t>Check-out</w:t>
-      </w:r>
-      <w:r>
-        <w:t xml:space="preserve"> on </w:t>
+        <w:t>เช็คเอาท์</w:t>
+      </w:r>
+      <w:r>
+        <w:t xml:space="preserve"> ในวันที่ </w:t>
       </w:r>
       <w:r>
         <w:rPr>
@@ -500,7 +497,7 @@
         <w:ind w:left="720" w:hanging="360"/>
       </w:pPr>
       <w:r>
-        <w:t xml:space="preserve">Meals (Breakfast, lunch, and dinner)</w:t>
+        <w:t xml:space="preserve">อาหาร (อาหารมื้อเช้า มื้อกลางวัน และมื้อเย็น)</w:t>
       </w:r>
     </w:p>
     <w:p>
@@ -534,7 +531,7 @@
         <w:ind w:left="0" w:firstLine="0"/>
       </w:pPr>
       <w:r>
-        <w:t xml:space="preserve">We will send you a confirmation letter before your departure date with the event agenda and information about your flights, transportation, and accommodation. </w:t>
+        <w:t xml:space="preserve">เราจะส่งจดหมายยืนยันให้คุณก่อนวันออกเดินทางพร้อมด้วยวาระการประชุมและข้อมูลเกี่ยวกับเที่ยวบิน การเดินทาง และที่พักของคุณ </w:t>
       </w:r>
     </w:p>
     <w:p>
@@ -548,7 +545,7 @@
       </w:pPr>
       <w:commentRangeStart w:id="4"/>
       <w:r>
-        <w:t xml:space="preserve">If you have any questions, please contact us via </w:t>
+        <w:t xml:space="preserve">หากคุณมีคำถามใดๆ กรุณาติดต่อเราผ่านทาง </w:t>
       </w:r>
       <w:hyperlink r:id="rId7">
         <w:r>
@@ -556,11 +553,11 @@
             <w:color w:val="1155cc"/>
             <w:u w:val="single"/>
           </w:rPr>
-          <w:t xml:space="preserve">live chat</w:t>
+          <w:t>แชทสด</w:t>
         </w:r>
       </w:hyperlink>
       <w:r>
-        <w:t xml:space="preserve"> or </w:t>
+        <w:t xml:space="preserve"> หรือทาง </w:t>
       </w:r>
       <w:hyperlink r:id="rId8">
         <w:r>
@@ -572,7 +569,7 @@
         </w:r>
       </w:hyperlink>
       <w:r>
-        <w:t xml:space="preserve">. </w:t>
+        <w:t xml:space="preserve"> </w:t>
       </w:r>
     </w:p>
     <w:p>
@@ -580,7 +577,7 @@
         <w:spacing w:after="200" w:lineRule="auto"/>
       </w:pPr>
       <w:r>
-        <w:t xml:space="preserve">If you have any questions, please contact your country manager, </w:t>
+        <w:t xml:space="preserve">หากคุณมีคำถามใดๆ โปรดติดต่อผู้จัดการประจำประเทศของคุณซึ่งได้แก่ </w:t>
       </w:r>
       <w:r>
         <w:rPr>
@@ -589,7 +586,7 @@
         <w:t>[NAME]</w:t>
       </w:r>
       <w:r>
-        <w:t xml:space="preserve">, at </w:t>
+        <w:t xml:space="preserve"> ที่ </w:t>
       </w:r>
       <w:r>
         <w:rPr>
@@ -598,7 +595,7 @@
         <w:t xml:space="preserve">[EMAIL ADDRESS]</w:t>
       </w:r>
       <w:r>
-        <w:t xml:space="preserve"> or </w:t>
+        <w:t xml:space="preserve"> หรือ </w:t>
       </w:r>
       <w:r>
         <w:rPr>
@@ -607,7 +604,7 @@
         <w:t xml:space="preserve">[WHATSAPP NO]</w:t>
       </w:r>
       <w:r>
-        <w:t xml:space="preserve"> (WhatsApp). </w:t>
+        <w:t xml:space="preserve"> (WhatsApp) </w:t>
       </w:r>
       <w:commentRangeEnd w:id="4"/>
       <w:r>
@@ -624,7 +621,7 @@
         <w:ind w:left="0" w:firstLine="0"/>
       </w:pPr>
       <w:r>
-        <w:t xml:space="preserve">We look forward to seeing you soon.</w:t>
+        <w:t xml:space="preserve">เราหวังว่าจะได้พบเจอคุณเร็วๆ นี้</w:t>
       </w:r>
     </w:p>
     <w:sectPr>
@@ -786,7 +783,7 @@
         <w:pStyle w:val="P68B1DB1-Normal5"/>
       </w:pPr>
       <w:r>
-        <w:t xml:space="preserve">choose either one</w:t>
+        <w:t>เลือกอย่างใดอย่างหนึ่ง</w:t>
       </w:r>
     </w:p>
   </w:comment>

</xml_diff>